<commit_message>
Added new info - B0.5
</commit_message>
<xml_diff>
--- a/VI/Lab-s/1/LACP.docx
+++ b/VI/Lab-s/1/LACP.docx
@@ -199,7 +199,55 @@
         </w:numPr>
       </w:pPr>
       <w:r>
-        <w:t xml:space="preserve">Каналы должны быть одной пропускной способности/скорости, настройками </w:t>
+        <w:t xml:space="preserve">Каналы должны быть </w:t>
+      </w:r>
+      <w:r>
+        <w:t xml:space="preserve">одинаково настроены: </w:t>
+      </w:r>
+    </w:p>
+    <w:p>
+      <w:pPr>
+        <w:pStyle w:val="a5"/>
+        <w:numPr>
+          <w:ilvl w:val="1"/>
+          <w:numId w:val="4"/>
+        </w:numPr>
+      </w:pPr>
+      <w:r>
+        <w:t>П</w:t>
+      </w:r>
+      <w:r>
+        <w:t>ропускн</w:t>
+      </w:r>
+      <w:r>
+        <w:t>ая</w:t>
+      </w:r>
+      <w:r>
+        <w:t xml:space="preserve"> способност</w:t>
+      </w:r>
+      <w:r>
+        <w:t>ь</w:t>
+      </w:r>
+      <w:r>
+        <w:t>/скорост</w:t>
+      </w:r>
+      <w:r>
+        <w:t>ь</w:t>
+      </w:r>
+    </w:p>
+    <w:p>
+      <w:pPr>
+        <w:pStyle w:val="a5"/>
+        <w:numPr>
+          <w:ilvl w:val="1"/>
+          <w:numId w:val="4"/>
+        </w:numPr>
+      </w:pPr>
+      <w:r>
+        <w:t>Н</w:t>
+      </w:r>
+      <w:r>
+        <w:t xml:space="preserve">астройками </w:t>
       </w:r>
       <w:r>
         <w:rPr>
@@ -208,10 +256,115 @@
         <w:t>LACP</w:t>
       </w:r>
       <w:r>
-        <w:t xml:space="preserve"> </w:t>
-      </w:r>
-      <w:r>
-        <w:t>и типом</w:t>
+        <w:t xml:space="preserve"> на устройстве</w:t>
+      </w:r>
+    </w:p>
+    <w:p>
+      <w:pPr>
+        <w:pStyle w:val="a5"/>
+        <w:numPr>
+          <w:ilvl w:val="1"/>
+          <w:numId w:val="4"/>
+        </w:numPr>
+      </w:pPr>
+      <w:r>
+        <w:t>Т</w:t>
+      </w:r>
+      <w:r>
+        <w:t>ип</w:t>
+      </w:r>
+      <w:r>
+        <w:t xml:space="preserve"> канала/интерфейса</w:t>
+      </w:r>
+    </w:p>
+    <w:p>
+      <w:pPr>
+        <w:pStyle w:val="a5"/>
+        <w:numPr>
+          <w:ilvl w:val="1"/>
+          <w:numId w:val="4"/>
+        </w:numPr>
+        <w:rPr>
+          <w:highlight w:val="lightGray"/>
+        </w:rPr>
+      </w:pPr>
+      <w:r>
+        <w:rPr>
+          <w:highlight w:val="lightGray"/>
+        </w:rPr>
+        <w:t>Режим дуплекса</w:t>
+      </w:r>
+    </w:p>
+    <w:p>
+      <w:pPr>
+        <w:pStyle w:val="a5"/>
+        <w:numPr>
+          <w:ilvl w:val="1"/>
+          <w:numId w:val="4"/>
+        </w:numPr>
+        <w:rPr>
+          <w:highlight w:val="lightGray"/>
+        </w:rPr>
+      </w:pPr>
+      <w:r>
+        <w:rPr>
+          <w:highlight w:val="lightGray"/>
+          <w:lang w:val="en-US"/>
+        </w:rPr>
+        <w:t>Native VLAN</w:t>
+      </w:r>
+    </w:p>
+    <w:p>
+      <w:pPr>
+        <w:pStyle w:val="a5"/>
+        <w:numPr>
+          <w:ilvl w:val="1"/>
+          <w:numId w:val="4"/>
+        </w:numPr>
+        <w:rPr>
+          <w:highlight w:val="lightGray"/>
+        </w:rPr>
+      </w:pPr>
+      <w:r>
+        <w:rPr>
+          <w:highlight w:val="lightGray"/>
+        </w:rPr>
+        <w:t xml:space="preserve">Диапазон разрешённых </w:t>
+      </w:r>
+      <w:r>
+        <w:rPr>
+          <w:highlight w:val="lightGray"/>
+          <w:lang w:val="en-US"/>
+        </w:rPr>
+        <w:t>VLAN</w:t>
+      </w:r>
+    </w:p>
+    <w:p>
+      <w:pPr>
+        <w:pStyle w:val="a5"/>
+        <w:numPr>
+          <w:ilvl w:val="1"/>
+          <w:numId w:val="4"/>
+        </w:numPr>
+        <w:rPr>
+          <w:highlight w:val="lightGray"/>
+        </w:rPr>
+      </w:pPr>
+      <w:proofErr w:type="spellStart"/>
+      <w:r>
+        <w:rPr>
+          <w:highlight w:val="lightGray"/>
+          <w:lang w:val="en-US"/>
+        </w:rPr>
+        <w:t>Trunking</w:t>
+      </w:r>
+      <w:proofErr w:type="spellEnd"/>
+      <w:r>
+        <w:rPr>
+          <w:highlight w:val="lightGray"/>
+          <w:lang w:val="en-US"/>
+        </w:rPr>
+        <w:t xml:space="preserve"> status</w:t>
       </w:r>
     </w:p>
     <w:p>
@@ -221,6 +374,56 @@
           <w:ilvl w:val="0"/>
           <w:numId w:val="4"/>
         </w:numPr>
+        <w:rPr>
+          <w:highlight w:val="lightGray"/>
+        </w:rPr>
+      </w:pPr>
+      <w:r>
+        <w:rPr>
+          <w:highlight w:val="lightGray"/>
+        </w:rPr>
+        <w:t>С</w:t>
+      </w:r>
+      <w:r>
+        <w:rPr>
+          <w:highlight w:val="lightGray"/>
+        </w:rPr>
+        <w:t>еть должна быть</w:t>
+      </w:r>
+      <w:r>
+        <w:rPr>
+          <w:highlight w:val="lightGray"/>
+        </w:rPr>
+        <w:t xml:space="preserve"> одноранговой - </w:t>
+      </w:r>
+      <w:r>
+        <w:rPr>
+          <w:highlight w:val="lightGray"/>
+          <w:lang w:val="en-US"/>
+        </w:rPr>
+        <w:t>P</w:t>
+      </w:r>
+      <w:r>
+        <w:rPr>
+          <w:highlight w:val="lightGray"/>
+        </w:rPr>
+        <w:t>2</w:t>
+      </w:r>
+      <w:r>
+        <w:rPr>
+          <w:highlight w:val="lightGray"/>
+          <w:lang w:val="en-US"/>
+        </w:rPr>
+        <w:t>P</w:t>
+      </w:r>
+    </w:p>
+    <w:p>
+      <w:pPr>
+        <w:pStyle w:val="a5"/>
+        <w:numPr>
+          <w:ilvl w:val="0"/>
+          <w:numId w:val="4"/>
+        </w:numPr>
       </w:pPr>
       <w:r>
         <w:rPr>
@@ -348,6 +551,7 @@
         <w:pStyle w:val="2"/>
       </w:pPr>
       <w:r>
+        <w:lastRenderedPageBreak/>
         <w:t>Недостатки</w:t>
       </w:r>
     </w:p>
@@ -383,7 +587,7 @@
           <w:b/>
           <w:bCs/>
         </w:rPr>
-        <w:t>Скорость</w:t>
+        <w:t>Задержки при вычислениях</w:t>
       </w:r>
       <w:r>
         <w:t>:</w:t>
@@ -400,7 +604,6 @@
         <w:pStyle w:val="1"/>
       </w:pPr>
       <w:r>
-        <w:lastRenderedPageBreak/>
         <w:t>Работа протокола</w:t>
       </w:r>
     </w:p>
@@ -414,28 +617,65 @@
     </w:p>
     <w:p>
       <w:r>
-        <w:t xml:space="preserve">Для установления связи рассылаются пакеты </w:t>
+        <w:t>Для установления связи</w:t>
+      </w:r>
+      <w:r>
+        <w:t xml:space="preserve"> </w:t>
       </w:r>
       <w:r>
         <w:rPr>
           <w:lang w:val="en-US"/>
         </w:rPr>
+        <w:t>LACP</w:t>
+      </w:r>
+      <w:r>
+        <w:t xml:space="preserve"> рассыла</w:t>
+      </w:r>
+      <w:r>
+        <w:t xml:space="preserve">ет по всем канала, для которых включён протокол, </w:t>
+      </w:r>
+      <w:r>
+        <w:rPr>
+          <w:lang w:val="en-US"/>
+        </w:rPr>
         <w:t>Multicast</w:t>
       </w:r>
       <w:r>
-        <w:t xml:space="preserve"> группы, по </w:t>
-      </w:r>
-      <w:r>
-        <w:rPr>
+        <w:t xml:space="preserve"> </w:t>
+      </w:r>
+      <w:r>
+        <w:t xml:space="preserve">пакеты, </w:t>
+      </w:r>
+      <w:r>
+        <w:rPr>
+          <w:highlight w:val="lightGray"/>
+        </w:rPr>
+        <w:t xml:space="preserve">по </w:t>
+      </w:r>
+      <w:r>
+        <w:rPr>
+          <w:highlight w:val="lightGray"/>
           <w:lang w:val="en-US"/>
         </w:rPr>
         <w:t>MAC</w:t>
       </w:r>
       <w:r>
-        <w:t xml:space="preserve">-адресу </w:t>
-      </w:r>
-      <w:r>
-        <w:t>01:80:C2:00:00:02</w:t>
+        <w:rPr>
+          <w:highlight w:val="lightGray"/>
+        </w:rPr>
+        <w:t>-адресу 01:80:C2:00:00:02</w:t>
+      </w:r>
+      <w:r>
+        <w:t xml:space="preserve">, в случае используемого на другом устройстве </w:t>
+      </w:r>
+      <w:r>
+        <w:rPr>
+          <w:lang w:val="en-US"/>
+        </w:rPr>
+        <w:t>LACP</w:t>
+      </w:r>
+      <w:r>
+        <w:t>, устройства начнут независимо отправлять пакеты по каналам, тем самым обнаружить используемые каналы между устройствами с последующим преобразованием их в один логический интерфейс.</w:t>
       </w:r>
     </w:p>
     <w:p>
@@ -467,19 +707,10 @@
         <w:t>:</w:t>
       </w:r>
       <w:r>
-        <w:t xml:space="preserve"> безоговорочное включение </w:t>
-      </w:r>
-      <w:r>
-        <w:rPr>
-          <w:lang w:val="en-US"/>
-        </w:rPr>
-        <w:t>LACP</w:t>
-      </w:r>
-      <w:r>
-        <w:t xml:space="preserve"> (</w:t>
-      </w:r>
-      <w:r>
-        <w:t>Рассылает пакеты всегда)</w:t>
+        <w:t xml:space="preserve"> </w:t>
+      </w:r>
+      <w:r>
+        <w:t>всегда пытается создать логический канал</w:t>
       </w:r>
     </w:p>
     <w:p>
@@ -491,7 +722,16 @@
         <w:t>Пассивный</w:t>
       </w:r>
       <w:r>
-        <w:t xml:space="preserve">: посылает ответ только, если получает </w:t>
+        <w:t xml:space="preserve">: </w:t>
+      </w:r>
+      <w:r>
+        <w:t>н</w:t>
+      </w:r>
+      <w:r>
+        <w:t>ачинает рассылку пакетов лишь тогда, когда</w:t>
+      </w:r>
+      <w:r>
+        <w:t xml:space="preserve"> получает </w:t>
       </w:r>
       <w:r>
         <w:rPr>
@@ -500,22 +740,25 @@
         <w:t>LACP</w:t>
       </w:r>
       <w:r>
+        <w:t>-</w:t>
+      </w:r>
+      <w:r>
+        <w:t>пакет</w:t>
+      </w:r>
+      <w:r>
+        <w:t xml:space="preserve">. Если получает </w:t>
+      </w:r>
+      <w:r>
+        <w:rPr>
+          <w:lang w:val="en-US"/>
+        </w:rPr>
+        <w:t>LACP</w:t>
+      </w:r>
+      <w:r>
         <w:t xml:space="preserve"> </w:t>
       </w:r>
       <w:r>
-        <w:t xml:space="preserve">запрос. Если получает </w:t>
-      </w:r>
-      <w:r>
-        <w:rPr>
-          <w:lang w:val="en-US"/>
-        </w:rPr>
-        <w:t>LACP</w:t>
-      </w:r>
-      <w:r>
-        <w:t xml:space="preserve"> </w:t>
-      </w:r>
-      <w:r>
-        <w:t>пакет, то устанавливает соединение с ним, посылая ответный пакет.</w:t>
+        <w:t>пакет, то устанавливает соединение с ним</w:t>
       </w:r>
     </w:p>
     <w:p>
@@ -552,12 +795,142 @@
     </w:p>
     <w:p>
       <w:pPr>
+        <w:pStyle w:val="2"/>
+      </w:pPr>
+      <w:r>
+        <w:t>Режимы балансировки</w:t>
+      </w:r>
+    </w:p>
+    <w:p>
+      <w:pPr>
+        <w:pStyle w:val="a5"/>
+        <w:numPr>
+          <w:ilvl w:val="0"/>
+          <w:numId w:val="6"/>
+        </w:numPr>
+      </w:pPr>
+      <w:r>
+        <w:t xml:space="preserve">По </w:t>
+      </w:r>
+      <w:r>
+        <w:rPr>
+          <w:lang w:val="en-US"/>
+        </w:rPr>
+        <w:t>MAC</w:t>
+      </w:r>
+      <w:r>
+        <w:t>-</w:t>
+      </w:r>
+      <w:r>
+        <w:t xml:space="preserve">адресу: </w:t>
+      </w:r>
+      <w:r>
+        <w:rPr>
+          <w:i/>
+          <w:iCs/>
+        </w:rPr>
+        <w:t>Получателя</w:t>
+      </w:r>
+      <w:r>
+        <w:t xml:space="preserve"> или </w:t>
+      </w:r>
+      <w:r>
+        <w:rPr>
+          <w:i/>
+          <w:iCs/>
+        </w:rPr>
+        <w:t>Отправителя</w:t>
+      </w:r>
+    </w:p>
+    <w:p>
+      <w:pPr>
+        <w:pStyle w:val="a5"/>
+        <w:numPr>
+          <w:ilvl w:val="0"/>
+          <w:numId w:val="6"/>
+        </w:numPr>
+      </w:pPr>
+      <w:r>
+        <w:t xml:space="preserve">По </w:t>
+      </w:r>
+      <w:r>
+        <w:rPr>
+          <w:lang w:val="en-US"/>
+        </w:rPr>
+        <w:t>IP</w:t>
+      </w:r>
+      <w:r>
+        <w:t>-</w:t>
+      </w:r>
+      <w:r>
+        <w:t xml:space="preserve">адресу: </w:t>
+      </w:r>
+      <w:r>
+        <w:rPr>
+          <w:i/>
+          <w:iCs/>
+        </w:rPr>
+        <w:t>Получателя</w:t>
+      </w:r>
+      <w:r>
+        <w:t xml:space="preserve"> или </w:t>
+      </w:r>
+      <w:r>
+        <w:rPr>
+          <w:i/>
+          <w:iCs/>
+        </w:rPr>
+        <w:t>Отправителя</w:t>
+      </w:r>
+    </w:p>
+    <w:p>
+      <w:pPr>
+        <w:pStyle w:val="a5"/>
+        <w:numPr>
+          <w:ilvl w:val="0"/>
+          <w:numId w:val="6"/>
+        </w:numPr>
+      </w:pPr>
+      <w:r>
+        <w:t xml:space="preserve">По порту: </w:t>
+      </w:r>
+      <w:r>
+        <w:rPr>
+          <w:i/>
+          <w:iCs/>
+        </w:rPr>
+        <w:t>Получателя</w:t>
+      </w:r>
+      <w:r>
+        <w:t xml:space="preserve"> или </w:t>
+      </w:r>
+      <w:r>
+        <w:rPr>
+          <w:i/>
+          <w:iCs/>
+        </w:rPr>
+        <w:t>Отправителя</w:t>
+      </w:r>
+      <w:r>
+        <w:t xml:space="preserve"> или </w:t>
+      </w:r>
+      <w:r>
+        <w:rPr>
+          <w:i/>
+          <w:iCs/>
+        </w:rPr>
+        <w:t>Обоих</w:t>
+      </w:r>
+    </w:p>
+    <w:p>
+      <w:pPr>
         <w:pStyle w:val="1"/>
       </w:pPr>
       <w:r>
         <w:rPr>
           <w:highlight w:val="lightGray"/>
         </w:rPr>
+        <w:lastRenderedPageBreak/>
         <w:t>Распределение трафика</w:t>
       </w:r>
     </w:p>
@@ -596,16 +969,154 @@
         <w:t xml:space="preserve"> </w:t>
       </w:r>
       <w:r>
-        <w:t xml:space="preserve">адрес или номер порта </w:t>
-      </w:r>
-      <w:r>
-        <w:rPr>
-          <w:highlight w:val="lightGray"/>
-        </w:rPr>
-        <w:t>(и всё?)</w:t>
-      </w:r>
-      <w:r>
-        <w:t>, а результатом является число от 1 до 8, обычно. Это может быть хеширование.</w:t>
+        <w:t>адрес или номер порта</w:t>
+      </w:r>
+      <w:r>
+        <w:t xml:space="preserve">, </w:t>
+      </w:r>
+      <w:r>
+        <w:t xml:space="preserve">а результатом является число от 1 до 8, обычно. </w:t>
+      </w:r>
+    </w:p>
+    <w:p>
+      <w:r>
+        <w:t xml:space="preserve">Например, </w:t>
+      </w:r>
+      <w:proofErr w:type="spellStart"/>
+      <w:r>
+        <w:t>хэширование</w:t>
+      </w:r>
+      <w:proofErr w:type="spellEnd"/>
+      <w:r>
+        <w:t xml:space="preserve"> или </w:t>
+      </w:r>
+      <w:proofErr w:type="gramStart"/>
+      <w:r>
+        <w:t>алгоритм</w:t>
+      </w:r>
+      <w:proofErr w:type="gramEnd"/>
+      <w:r>
+        <w:t xml:space="preserve"> преобразу</w:t>
+      </w:r>
+      <w:r>
+        <w:t>ющий</w:t>
+      </w:r>
+      <w:r>
+        <w:t xml:space="preserve"> часть двоичного шаблона, относящегося к информации об адресе в кадре, в цифровое значение. </w:t>
+      </w:r>
+    </w:p>
+    <w:p>
+      <w:pPr>
+        <w:pStyle w:val="1"/>
+      </w:pPr>
+      <w:r>
+        <w:t>Источники</w:t>
+      </w:r>
+    </w:p>
+    <w:p>
+      <w:pPr>
+        <w:pStyle w:val="a5"/>
+        <w:numPr>
+          <w:ilvl w:val="0"/>
+          <w:numId w:val="5"/>
+        </w:numPr>
+      </w:pPr>
+      <w:hyperlink r:id="rId5" w:history="1">
+        <w:r>
+          <w:rPr>
+            <w:rStyle w:val="a6"/>
+          </w:rPr>
+          <w:t>https://en.wikipedia.org/wiki/Link_aggregation</w:t>
+        </w:r>
+      </w:hyperlink>
+    </w:p>
+    <w:p>
+      <w:pPr>
+        <w:pStyle w:val="a5"/>
+        <w:numPr>
+          <w:ilvl w:val="0"/>
+          <w:numId w:val="5"/>
+        </w:numPr>
+      </w:pPr>
+      <w:hyperlink r:id="rId6" w:history="1">
+        <w:r>
+          <w:rPr>
+            <w:rStyle w:val="a6"/>
+          </w:rPr>
+          <w:t>https://www.youtube.com/watch?v=0giUsCqvxDs&amp;t=656s</w:t>
+        </w:r>
+      </w:hyperlink>
+    </w:p>
+    <w:p>
+      <w:pPr>
+        <w:pStyle w:val="a5"/>
+        <w:numPr>
+          <w:ilvl w:val="0"/>
+          <w:numId w:val="5"/>
+        </w:numPr>
+      </w:pPr>
+      <w:hyperlink r:id="rId7" w:history="1">
+        <w:r>
+          <w:rPr>
+            <w:rStyle w:val="a6"/>
+          </w:rPr>
+          <w:t>https://pyatilistnik.org/lacp-cisco/</w:t>
+        </w:r>
+      </w:hyperlink>
+    </w:p>
+    <w:p>
+      <w:pPr>
+        <w:pStyle w:val="a5"/>
+        <w:numPr>
+          <w:ilvl w:val="0"/>
+          <w:numId w:val="5"/>
+        </w:numPr>
+      </w:pPr>
+      <w:hyperlink r:id="rId8" w:history="1">
+        <w:r>
+          <w:rPr>
+            <w:rStyle w:val="a6"/>
+          </w:rPr>
+          <w:t>https://habr.com/ru/post/334778/</w:t>
+        </w:r>
+      </w:hyperlink>
+    </w:p>
+    <w:p>
+      <w:pPr>
+        <w:pStyle w:val="a5"/>
+        <w:numPr>
+          <w:ilvl w:val="0"/>
+          <w:numId w:val="5"/>
+        </w:numPr>
+      </w:pPr>
+    </w:p>
+    <w:p>
+      <w:pPr>
+        <w:pStyle w:val="a5"/>
+        <w:numPr>
+          <w:ilvl w:val="0"/>
+          <w:numId w:val="5"/>
+        </w:numPr>
+      </w:pPr>
+      <w:hyperlink r:id="rId9" w:history="1">
+        <w:r>
+          <w:rPr>
+            <w:rStyle w:val="a6"/>
+          </w:rPr>
+          <w:t>https://www.geeksforgeeks.org/link-aggregation-control-protocol/</w:t>
+        </w:r>
+      </w:hyperlink>
+    </w:p>
+    <w:p>
+      <w:pPr>
+        <w:pStyle w:val="a5"/>
+        <w:numPr>
+          <w:ilvl w:val="0"/>
+          <w:numId w:val="5"/>
+        </w:numPr>
+      </w:pPr>
+      <w:r>
+        <w:t>https://community.fs.com/ru/blog/understanding-link-aggregation-control-protocol.html</w:t>
       </w:r>
     </w:p>
     <w:p/>
@@ -849,6 +1360,232 @@
     </w:lvl>
   </w:abstractNum>
   <w:abstractNum w:abstractNumId="2" w15:restartNumberingAfterBreak="0">
+    <w:nsid w:val="445E199C"/>
+    <w:multiLevelType w:val="hybridMultilevel"/>
+    <w:tmpl w:val="610ECF84"/>
+    <w:lvl w:ilvl="0" w:tplc="04190001">
+      <w:start w:val="1"/>
+      <w:numFmt w:val="bullet"/>
+      <w:lvlText w:val=""/>
+      <w:lvlJc w:val="left"/>
+      <w:pPr>
+        <w:ind w:left="720" w:hanging="360"/>
+      </w:pPr>
+      <w:rPr>
+        <w:rFonts w:ascii="Symbol" w:hAnsi="Symbol" w:hint="default"/>
+      </w:rPr>
+    </w:lvl>
+    <w:lvl w:ilvl="1" w:tplc="04190003" w:tentative="1">
+      <w:start w:val="1"/>
+      <w:numFmt w:val="bullet"/>
+      <w:lvlText w:val="o"/>
+      <w:lvlJc w:val="left"/>
+      <w:pPr>
+        <w:ind w:left="1440" w:hanging="360"/>
+      </w:pPr>
+      <w:rPr>
+        <w:rFonts w:ascii="Courier New" w:hAnsi="Courier New" w:cs="Courier New" w:hint="default"/>
+      </w:rPr>
+    </w:lvl>
+    <w:lvl w:ilvl="2" w:tplc="04190005" w:tentative="1">
+      <w:start w:val="1"/>
+      <w:numFmt w:val="bullet"/>
+      <w:lvlText w:val=""/>
+      <w:lvlJc w:val="left"/>
+      <w:pPr>
+        <w:ind w:left="2160" w:hanging="360"/>
+      </w:pPr>
+      <w:rPr>
+        <w:rFonts w:ascii="Wingdings" w:hAnsi="Wingdings" w:hint="default"/>
+      </w:rPr>
+    </w:lvl>
+    <w:lvl w:ilvl="3" w:tplc="04190001" w:tentative="1">
+      <w:start w:val="1"/>
+      <w:numFmt w:val="bullet"/>
+      <w:lvlText w:val=""/>
+      <w:lvlJc w:val="left"/>
+      <w:pPr>
+        <w:ind w:left="2880" w:hanging="360"/>
+      </w:pPr>
+      <w:rPr>
+        <w:rFonts w:ascii="Symbol" w:hAnsi="Symbol" w:hint="default"/>
+      </w:rPr>
+    </w:lvl>
+    <w:lvl w:ilvl="4" w:tplc="04190003" w:tentative="1">
+      <w:start w:val="1"/>
+      <w:numFmt w:val="bullet"/>
+      <w:lvlText w:val="o"/>
+      <w:lvlJc w:val="left"/>
+      <w:pPr>
+        <w:ind w:left="3600" w:hanging="360"/>
+      </w:pPr>
+      <w:rPr>
+        <w:rFonts w:ascii="Courier New" w:hAnsi="Courier New" w:cs="Courier New" w:hint="default"/>
+      </w:rPr>
+    </w:lvl>
+    <w:lvl w:ilvl="5" w:tplc="04190005" w:tentative="1">
+      <w:start w:val="1"/>
+      <w:numFmt w:val="bullet"/>
+      <w:lvlText w:val=""/>
+      <w:lvlJc w:val="left"/>
+      <w:pPr>
+        <w:ind w:left="4320" w:hanging="360"/>
+      </w:pPr>
+      <w:rPr>
+        <w:rFonts w:ascii="Wingdings" w:hAnsi="Wingdings" w:hint="default"/>
+      </w:rPr>
+    </w:lvl>
+    <w:lvl w:ilvl="6" w:tplc="04190001" w:tentative="1">
+      <w:start w:val="1"/>
+      <w:numFmt w:val="bullet"/>
+      <w:lvlText w:val=""/>
+      <w:lvlJc w:val="left"/>
+      <w:pPr>
+        <w:ind w:left="5040" w:hanging="360"/>
+      </w:pPr>
+      <w:rPr>
+        <w:rFonts w:ascii="Symbol" w:hAnsi="Symbol" w:hint="default"/>
+      </w:rPr>
+    </w:lvl>
+    <w:lvl w:ilvl="7" w:tplc="04190003" w:tentative="1">
+      <w:start w:val="1"/>
+      <w:numFmt w:val="bullet"/>
+      <w:lvlText w:val="o"/>
+      <w:lvlJc w:val="left"/>
+      <w:pPr>
+        <w:ind w:left="5760" w:hanging="360"/>
+      </w:pPr>
+      <w:rPr>
+        <w:rFonts w:ascii="Courier New" w:hAnsi="Courier New" w:cs="Courier New" w:hint="default"/>
+      </w:rPr>
+    </w:lvl>
+    <w:lvl w:ilvl="8" w:tplc="04190005" w:tentative="1">
+      <w:start w:val="1"/>
+      <w:numFmt w:val="bullet"/>
+      <w:lvlText w:val=""/>
+      <w:lvlJc w:val="left"/>
+      <w:pPr>
+        <w:ind w:left="6480" w:hanging="360"/>
+      </w:pPr>
+      <w:rPr>
+        <w:rFonts w:ascii="Wingdings" w:hAnsi="Wingdings" w:hint="default"/>
+      </w:rPr>
+    </w:lvl>
+  </w:abstractNum>
+  <w:abstractNum w:abstractNumId="3" w15:restartNumberingAfterBreak="0">
+    <w:nsid w:val="51B0059F"/>
+    <w:multiLevelType w:val="hybridMultilevel"/>
+    <w:tmpl w:val="B454AF54"/>
+    <w:lvl w:ilvl="0" w:tplc="04190001">
+      <w:start w:val="1"/>
+      <w:numFmt w:val="bullet"/>
+      <w:lvlText w:val=""/>
+      <w:lvlJc w:val="left"/>
+      <w:pPr>
+        <w:ind w:left="720" w:hanging="360"/>
+      </w:pPr>
+      <w:rPr>
+        <w:rFonts w:ascii="Symbol" w:hAnsi="Symbol" w:hint="default"/>
+      </w:rPr>
+    </w:lvl>
+    <w:lvl w:ilvl="1" w:tplc="04190003" w:tentative="1">
+      <w:start w:val="1"/>
+      <w:numFmt w:val="bullet"/>
+      <w:lvlText w:val="o"/>
+      <w:lvlJc w:val="left"/>
+      <w:pPr>
+        <w:ind w:left="1440" w:hanging="360"/>
+      </w:pPr>
+      <w:rPr>
+        <w:rFonts w:ascii="Courier New" w:hAnsi="Courier New" w:cs="Courier New" w:hint="default"/>
+      </w:rPr>
+    </w:lvl>
+    <w:lvl w:ilvl="2" w:tplc="04190005" w:tentative="1">
+      <w:start w:val="1"/>
+      <w:numFmt w:val="bullet"/>
+      <w:lvlText w:val=""/>
+      <w:lvlJc w:val="left"/>
+      <w:pPr>
+        <w:ind w:left="2160" w:hanging="360"/>
+      </w:pPr>
+      <w:rPr>
+        <w:rFonts w:ascii="Wingdings" w:hAnsi="Wingdings" w:hint="default"/>
+      </w:rPr>
+    </w:lvl>
+    <w:lvl w:ilvl="3" w:tplc="04190001" w:tentative="1">
+      <w:start w:val="1"/>
+      <w:numFmt w:val="bullet"/>
+      <w:lvlText w:val=""/>
+      <w:lvlJc w:val="left"/>
+      <w:pPr>
+        <w:ind w:left="2880" w:hanging="360"/>
+      </w:pPr>
+      <w:rPr>
+        <w:rFonts w:ascii="Symbol" w:hAnsi="Symbol" w:hint="default"/>
+      </w:rPr>
+    </w:lvl>
+    <w:lvl w:ilvl="4" w:tplc="04190003" w:tentative="1">
+      <w:start w:val="1"/>
+      <w:numFmt w:val="bullet"/>
+      <w:lvlText w:val="o"/>
+      <w:lvlJc w:val="left"/>
+      <w:pPr>
+        <w:ind w:left="3600" w:hanging="360"/>
+      </w:pPr>
+      <w:rPr>
+        <w:rFonts w:ascii="Courier New" w:hAnsi="Courier New" w:cs="Courier New" w:hint="default"/>
+      </w:rPr>
+    </w:lvl>
+    <w:lvl w:ilvl="5" w:tplc="04190005" w:tentative="1">
+      <w:start w:val="1"/>
+      <w:numFmt w:val="bullet"/>
+      <w:lvlText w:val=""/>
+      <w:lvlJc w:val="left"/>
+      <w:pPr>
+        <w:ind w:left="4320" w:hanging="360"/>
+      </w:pPr>
+      <w:rPr>
+        <w:rFonts w:ascii="Wingdings" w:hAnsi="Wingdings" w:hint="default"/>
+      </w:rPr>
+    </w:lvl>
+    <w:lvl w:ilvl="6" w:tplc="04190001" w:tentative="1">
+      <w:start w:val="1"/>
+      <w:numFmt w:val="bullet"/>
+      <w:lvlText w:val=""/>
+      <w:lvlJc w:val="left"/>
+      <w:pPr>
+        <w:ind w:left="5040" w:hanging="360"/>
+      </w:pPr>
+      <w:rPr>
+        <w:rFonts w:ascii="Symbol" w:hAnsi="Symbol" w:hint="default"/>
+      </w:rPr>
+    </w:lvl>
+    <w:lvl w:ilvl="7" w:tplc="04190003" w:tentative="1">
+      <w:start w:val="1"/>
+      <w:numFmt w:val="bullet"/>
+      <w:lvlText w:val="o"/>
+      <w:lvlJc w:val="left"/>
+      <w:pPr>
+        <w:ind w:left="5760" w:hanging="360"/>
+      </w:pPr>
+      <w:rPr>
+        <w:rFonts w:ascii="Courier New" w:hAnsi="Courier New" w:cs="Courier New" w:hint="default"/>
+      </w:rPr>
+    </w:lvl>
+    <w:lvl w:ilvl="8" w:tplc="04190005" w:tentative="1">
+      <w:start w:val="1"/>
+      <w:numFmt w:val="bullet"/>
+      <w:lvlText w:val=""/>
+      <w:lvlJc w:val="left"/>
+      <w:pPr>
+        <w:ind w:left="6480" w:hanging="360"/>
+      </w:pPr>
+      <w:rPr>
+        <w:rFonts w:ascii="Wingdings" w:hAnsi="Wingdings" w:hint="default"/>
+      </w:rPr>
+    </w:lvl>
+  </w:abstractNum>
+  <w:abstractNum w:abstractNumId="4" w15:restartNumberingAfterBreak="0">
     <w:nsid w:val="5945066A"/>
     <w:multiLevelType w:val="hybridMultilevel"/>
     <w:tmpl w:val="939AF22E"/>
@@ -864,7 +1601,7 @@
         <w:rFonts w:ascii="Symbol" w:hAnsi="Symbol" w:hint="default"/>
       </w:rPr>
     </w:lvl>
-    <w:lvl w:ilvl="1" w:tplc="04190003" w:tentative="1">
+    <w:lvl w:ilvl="1" w:tplc="04190003">
       <w:start w:val="1"/>
       <w:numFmt w:val="bullet"/>
       <w:lvlText w:val="o"/>
@@ -961,7 +1698,7 @@
       </w:rPr>
     </w:lvl>
   </w:abstractNum>
-  <w:abstractNum w:abstractNumId="3" w15:restartNumberingAfterBreak="0">
+  <w:abstractNum w:abstractNumId="5" w15:restartNumberingAfterBreak="0">
     <w:nsid w:val="5CF1546E"/>
     <w:multiLevelType w:val="hybridMultilevel"/>
     <w:tmpl w:val="97D0AC00"/>
@@ -1081,9 +1818,15 @@
     <w:abstractNumId w:val="1"/>
   </w:num>
   <w:num w:numId="3">
+    <w:abstractNumId w:val="5"/>
+  </w:num>
+  <w:num w:numId="4">
+    <w:abstractNumId w:val="4"/>
+  </w:num>
+  <w:num w:numId="5">
     <w:abstractNumId w:val="3"/>
   </w:num>
-  <w:num w:numId="4">
+  <w:num w:numId="6">
     <w:abstractNumId w:val="2"/>
   </w:num>
 </w:numbering>
@@ -1628,6 +2371,29 @@
       <w:contextualSpacing/>
     </w:pPr>
   </w:style>
+  <w:style w:type="character" w:styleId="a6">
+    <w:name w:val="Hyperlink"/>
+    <w:basedOn w:val="a0"/>
+    <w:uiPriority w:val="99"/>
+    <w:unhideWhenUsed/>
+    <w:rsid w:val="00CA699E"/>
+    <w:rPr>
+      <w:color w:val="0563C1" w:themeColor="hyperlink"/>
+      <w:u w:val="single"/>
+    </w:rPr>
+  </w:style>
+  <w:style w:type="character" w:styleId="a7">
+    <w:name w:val="Unresolved Mention"/>
+    <w:basedOn w:val="a0"/>
+    <w:uiPriority w:val="99"/>
+    <w:semiHidden/>
+    <w:unhideWhenUsed/>
+    <w:rsid w:val="00CA699E"/>
+    <w:rPr>
+      <w:color w:val="605E5C"/>
+      <w:shd w:val="clear" w:color="auto" w:fill="E1DFDD"/>
+    </w:rPr>
+  </w:style>
 </w:styles>
 </file>
 

</xml_diff>